<commit_message>
La til oppgave 2.01 - 2.06 + mappen 'gjenbruk'
</commit_message>
<xml_diff>
--- a/Prosjektbeskrivelser/#1 - Innloggingsystem.docx
+++ b/Prosjektbeskrivelser/#1 - Innloggingsystem.docx
@@ -141,27 +141,14 @@
       <w:r>
         <w:t xml:space="preserve">Figur </w:t>
       </w:r>
-      <w:r>
-        <w:fldChar w:fldCharType="begin"/>
-      </w:r>
-      <w:r>
-        <w:instrText xml:space="preserve"> SEQ Figur \* ARABIC </w:instrText>
-      </w:r>
-      <w:r>
-        <w:fldChar w:fldCharType="separate"/>
-      </w:r>
-      <w:r>
-        <w:rPr>
-          <w:noProof/>
-        </w:rPr>
-        <w:t>1</w:t>
-      </w:r>
-      <w:r>
-        <w:rPr>
-          <w:noProof/>
-        </w:rPr>
-        <w:fldChar w:fldCharType="end"/>
-      </w:r>
+      <w:fldSimple w:instr=" SEQ Figur \* ARABIC ">
+        <w:r>
+          <w:rPr>
+            <w:noProof/>
+          </w:rPr>
+          <w:t>1</w:t>
+        </w:r>
+      </w:fldSimple>
       <w:r>
         <w:t>: Brukergrensesnitt for innloggingssystemet.</w:t>
       </w:r>

</xml_diff>